<commit_message>
Mise à jour de l'énoncé
</commit_message>
<xml_diff>
--- a/EnonceFormatifLinuxA23.docx
+++ b/EnonceFormatifLinuxA23.docx
@@ -12,6 +12,101 @@
       </w:r>
       <w:r>
         <w:t>– Linux</w:t>
+      </w:r>
+    </w:p>
+    <w:p>
+      <w:pPr>
+        <w:spacing w:after="360"/>
+        <w:rPr>
+          <w:b/>
+          <w:bCs/>
+        </w:rPr>
+      </w:pPr>
+      <w:r>
+        <w:rPr>
+          <w:b/>
+          <w:bCs/>
+        </w:rPr>
+        <w:t xml:space="preserve">Toute documentation </w:t>
+      </w:r>
+      <w:r>
+        <w:rPr>
+          <w:b/>
+          <w:bCs/>
+        </w:rPr>
+        <w:t xml:space="preserve">est </w:t>
+      </w:r>
+      <w:r>
+        <w:rPr>
+          <w:b/>
+          <w:bCs/>
+        </w:rPr>
+        <w:t xml:space="preserve">permise. </w:t>
+      </w:r>
+      <w:r>
+        <w:rPr>
+          <w:b/>
+          <w:bCs/>
+        </w:rPr>
+        <w:t xml:space="preserve">L’utilisation d’outils d’intelligence artificielle (ex. </w:t>
+      </w:r>
+      <w:proofErr w:type="spellStart"/>
+      <w:r>
+        <w:rPr>
+          <w:b/>
+          <w:bCs/>
+        </w:rPr>
+        <w:t>ChatGPT</w:t>
+      </w:r>
+      <w:proofErr w:type="spellEnd"/>
+      <w:r>
+        <w:rPr>
+          <w:b/>
+          <w:bCs/>
+        </w:rPr>
+        <w:t>) est interdite</w:t>
+      </w:r>
+      <w:r>
+        <w:rPr>
+          <w:b/>
+          <w:bCs/>
+        </w:rPr>
+        <w:t xml:space="preserve"> pendant l’examen</w:t>
+      </w:r>
+      <w:r>
+        <w:rPr>
+          <w:b/>
+          <w:bCs/>
+        </w:rPr>
+        <w:t xml:space="preserve">. </w:t>
+      </w:r>
+      <w:r>
+        <w:rPr>
+          <w:b/>
+          <w:bCs/>
+        </w:rPr>
+        <w:t>L’e</w:t>
+      </w:r>
+      <w:r>
+        <w:rPr>
+          <w:b/>
+          <w:bCs/>
+        </w:rPr>
+        <w:t xml:space="preserve">xamen </w:t>
+      </w:r>
+      <w:r>
+        <w:rPr>
+          <w:b/>
+          <w:bCs/>
+        </w:rPr>
+        <w:t xml:space="preserve">est un travail </w:t>
+      </w:r>
+      <w:r>
+        <w:rPr>
+          <w:b/>
+          <w:bCs/>
+        </w:rPr>
+        <w:t>individuel. Tout plagiat, fraude, ou tricherie entraine la note 0</w:t>
       </w:r>
     </w:p>
     <w:p>
@@ -507,6 +602,7 @@
         <w:ind w:left="426"/>
       </w:pPr>
       <w:r>
+        <w:lastRenderedPageBreak/>
         <w:t>Créez les dossiers suivants</w:t>
       </w:r>
       <w:r>
@@ -580,7 +676,6 @@
         <w:ind w:left="426"/>
       </w:pPr>
       <w:r>
-        <w:lastRenderedPageBreak/>
         <w:t xml:space="preserve">Dans le dossier </w:t>
       </w:r>
       <w:proofErr w:type="spellStart"/>
@@ -1341,23 +1436,6 @@
           <w:color w:val="00B050"/>
         </w:rPr>
         <w:tab/>
-      </w:r>
-    </w:p>
-    <w:p>
-      <w:pPr>
-        <w:spacing w:after="0"/>
-        <w:rPr>
-          <w:b/>
-          <w:bCs/>
-          <w:smallCaps/>
-          <w:color w:val="FFFFFF" w:themeColor="background1"/>
-          <w:spacing w:val="15"/>
-          <w:sz w:val="22"/>
-          <w:szCs w:val="22"/>
-        </w:rPr>
-      </w:pPr>
-      <w:r>
-        <w:br w:type="page"/>
       </w:r>
     </w:p>
     <w:p>
@@ -2218,11 +2296,19 @@
           <w:numId w:val="25"/>
         </w:numPr>
         <w:ind w:left="426"/>
+        <w:rPr>
+          <w:i/>
+          <w:iCs/>
+        </w:rPr>
       </w:pPr>
       <w:r>
         <w:t xml:space="preserve">À l’aide de la commande </w:t>
       </w:r>
       <w:r>
+        <w:rPr>
+          <w:b/>
+          <w:bCs/>
+        </w:rPr>
         <w:t>wc</w:t>
       </w:r>
       <w:r>
@@ -2235,16 +2321,60 @@
         <w:br/>
       </w:r>
       <w:r>
-        <w:t xml:space="preserve">Le fichier HistoireLinux.txt contient </w:t>
-      </w:r>
-      <w:r>
-        <w:t>x lignes et y mots</w:t>
-      </w:r>
-    </w:p>
-    <w:p>
-      <w:pPr>
-        <w:pStyle w:val="Paragraphedeliste"/>
-      </w:pPr>
+        <w:rPr>
+          <w:i/>
+          <w:iCs/>
+        </w:rPr>
+        <w:t xml:space="preserve">Le fichier </w:t>
+      </w:r>
+      <w:r>
+        <w:rPr>
+          <w:b/>
+          <w:bCs/>
+          <w:i/>
+          <w:iCs/>
+        </w:rPr>
+        <w:t>HistoireLinux.txt</w:t>
+      </w:r>
+      <w:r>
+        <w:rPr>
+          <w:i/>
+          <w:iCs/>
+        </w:rPr>
+        <w:t xml:space="preserve"> contient </w:t>
+      </w:r>
+      <w:r>
+        <w:rPr>
+          <w:b/>
+          <w:bCs/>
+          <w:i/>
+          <w:iCs/>
+        </w:rPr>
+        <w:t>x</w:t>
+      </w:r>
+      <w:r>
+        <w:rPr>
+          <w:i/>
+          <w:iCs/>
+        </w:rPr>
+        <w:t xml:space="preserve"> lignes et </w:t>
+      </w:r>
+      <w:r>
+        <w:rPr>
+          <w:b/>
+          <w:bCs/>
+          <w:i/>
+          <w:iCs/>
+        </w:rPr>
+        <w:t>y</w:t>
+      </w:r>
+      <w:r>
+        <w:rPr>
+          <w:i/>
+          <w:iCs/>
+        </w:rPr>
+        <w:t xml:space="preserve"> mots</w:t>
+      </w:r>
     </w:p>
     <w:p>
       <w:pPr>
@@ -2629,6 +2759,14 @@
     </w:p>
     <w:p>
       <w:pPr>
+        <w:spacing w:after="0"/>
+      </w:pPr>
+      <w:r>
+        <w:br w:type="page"/>
+      </w:r>
+    </w:p>
+    <w:p>
+      <w:pPr>
         <w:pStyle w:val="Paragraphedeliste"/>
         <w:numPr>
           <w:ilvl w:val="0"/>
@@ -2768,6 +2906,9 @@
       <w:r>
         <w:t>Afficher le dossier courant.</w:t>
       </w:r>
+      <w:r>
+        <w:t xml:space="preserve"> Est-ce normal ?</w:t>
+      </w:r>
     </w:p>
     <w:p>
       <w:pPr>
@@ -3713,31 +3854,33 @@
       </w:pPr>
       <w:r>
         <w:lastRenderedPageBreak/>
-        <w:t xml:space="preserve">Supprimer les 3 utilisateurs </w:t>
-      </w:r>
-      <w:r>
-        <w:t>ainsi que leur répertoire personnel</w:t>
+        <w:t>Afficher</w:t>
+      </w:r>
+      <w:r>
+        <w:t xml:space="preserve"> les </w:t>
+      </w:r>
+      <w:r>
+        <w:t xml:space="preserve">membres des groupes </w:t>
+      </w:r>
+      <w:r>
+        <w:rPr>
+          <w:b/>
+          <w:bCs/>
+        </w:rPr>
+        <w:t>Programmeurs</w:t>
+      </w:r>
+      <w:r>
+        <w:t xml:space="preserve"> et </w:t>
+      </w:r>
+      <w:r>
+        <w:rPr>
+          <w:b/>
+          <w:bCs/>
+        </w:rPr>
+        <w:t>Designers</w:t>
       </w:r>
       <w:r>
         <w:t>.</w:t>
-      </w:r>
-    </w:p>
-    <w:p>
-      <w:pPr>
-        <w:tabs>
-          <w:tab w:val="right" w:leader="underscore" w:pos="9214"/>
-        </w:tabs>
-        <w:spacing w:after="360"/>
-        <w:ind w:left="360"/>
-        <w:rPr>
-          <w:color w:val="00B050"/>
-        </w:rPr>
-      </w:pPr>
-      <w:r>
-        <w:rPr>
-          <w:color w:val="00B050"/>
-        </w:rPr>
-        <w:tab/>
       </w:r>
     </w:p>
     <w:p>
@@ -3785,24 +3928,13 @@
         </w:numPr>
       </w:pPr>
       <w:r>
-        <w:t xml:space="preserve">Supprimer les groupes </w:t>
-      </w:r>
-      <w:r>
-        <w:rPr>
-          <w:b/>
-          <w:bCs/>
-        </w:rPr>
-        <w:t>Programmeurs</w:t>
-      </w:r>
-      <w:r>
-        <w:t xml:space="preserve"> et </w:t>
-      </w:r>
-      <w:r>
-        <w:rPr>
-          <w:b/>
-          <w:bCs/>
-        </w:rPr>
-        <w:t>Designers</w:t>
+        <w:t xml:space="preserve">Supprimer les 3 utilisateurs </w:t>
+      </w:r>
+      <w:r>
+        <w:t>ainsi que leur répertoire personnel</w:t>
+      </w:r>
+      <w:r>
+        <w:t>.</w:t>
       </w:r>
     </w:p>
     <w:p>
@@ -3843,16 +3975,20 @@
     </w:p>
     <w:p>
       <w:pPr>
-        <w:pStyle w:val="Titre1"/>
-      </w:pPr>
-      <w:r>
-        <w:t>Octroi correct des droits d’accès et permissions</w:t>
-      </w:r>
-      <w:r>
-        <w:tab/>
-      </w:r>
-      <w:r>
-        <w:t>30 %</w:t>
+        <w:tabs>
+          <w:tab w:val="right" w:leader="underscore" w:pos="9214"/>
+        </w:tabs>
+        <w:spacing w:after="360"/>
+        <w:ind w:left="360"/>
+        <w:rPr>
+          <w:color w:val="00B050"/>
+        </w:rPr>
+      </w:pPr>
+      <w:r>
+        <w:rPr>
+          <w:color w:val="00B050"/>
+        </w:rPr>
+        <w:tab/>
       </w:r>
     </w:p>
     <w:p>
@@ -3864,6 +4000,159 @@
         </w:numPr>
       </w:pPr>
       <w:r>
+        <w:t>Afficher</w:t>
+      </w:r>
+      <w:r>
+        <w:t xml:space="preserve"> les </w:t>
+      </w:r>
+      <w:r>
+        <w:t xml:space="preserve">membres des groupes </w:t>
+      </w:r>
+      <w:r>
+        <w:rPr>
+          <w:b/>
+          <w:bCs/>
+        </w:rPr>
+        <w:t>Programmeurs</w:t>
+      </w:r>
+      <w:r>
+        <w:t xml:space="preserve"> et </w:t>
+      </w:r>
+      <w:r>
+        <w:rPr>
+          <w:b/>
+          <w:bCs/>
+        </w:rPr>
+        <w:t>Designers</w:t>
+      </w:r>
+      <w:r>
+        <w:t>.</w:t>
+      </w:r>
+    </w:p>
+    <w:p>
+      <w:pPr>
+        <w:tabs>
+          <w:tab w:val="right" w:leader="underscore" w:pos="9214"/>
+        </w:tabs>
+        <w:spacing w:after="360"/>
+        <w:ind w:left="360"/>
+        <w:rPr>
+          <w:color w:val="00B050"/>
+        </w:rPr>
+      </w:pPr>
+      <w:r>
+        <w:rPr>
+          <w:color w:val="00B050"/>
+        </w:rPr>
+        <w:tab/>
+      </w:r>
+    </w:p>
+    <w:p>
+      <w:pPr>
+        <w:tabs>
+          <w:tab w:val="right" w:leader="underscore" w:pos="9214"/>
+        </w:tabs>
+        <w:spacing w:after="360"/>
+        <w:ind w:left="360"/>
+        <w:rPr>
+          <w:color w:val="00B050"/>
+        </w:rPr>
+      </w:pPr>
+      <w:r>
+        <w:rPr>
+          <w:color w:val="00B050"/>
+        </w:rPr>
+        <w:tab/>
+      </w:r>
+    </w:p>
+    <w:p>
+      <w:pPr>
+        <w:pStyle w:val="Paragraphedeliste"/>
+        <w:numPr>
+          <w:ilvl w:val="0"/>
+          <w:numId w:val="26"/>
+        </w:numPr>
+      </w:pPr>
+      <w:r>
+        <w:t xml:space="preserve">Supprimer les groupes </w:t>
+      </w:r>
+      <w:r>
+        <w:rPr>
+          <w:b/>
+          <w:bCs/>
+        </w:rPr>
+        <w:t>Programmeurs</w:t>
+      </w:r>
+      <w:r>
+        <w:t xml:space="preserve"> et </w:t>
+      </w:r>
+      <w:r>
+        <w:rPr>
+          <w:b/>
+          <w:bCs/>
+        </w:rPr>
+        <w:t>Designers</w:t>
+      </w:r>
+    </w:p>
+    <w:p>
+      <w:pPr>
+        <w:tabs>
+          <w:tab w:val="right" w:leader="underscore" w:pos="9214"/>
+        </w:tabs>
+        <w:spacing w:after="360"/>
+        <w:ind w:left="360"/>
+        <w:rPr>
+          <w:color w:val="00B050"/>
+        </w:rPr>
+      </w:pPr>
+      <w:r>
+        <w:rPr>
+          <w:color w:val="00B050"/>
+        </w:rPr>
+        <w:tab/>
+      </w:r>
+    </w:p>
+    <w:p>
+      <w:pPr>
+        <w:tabs>
+          <w:tab w:val="right" w:leader="underscore" w:pos="9214"/>
+        </w:tabs>
+        <w:spacing w:after="360"/>
+        <w:ind w:left="360"/>
+        <w:rPr>
+          <w:color w:val="00B050"/>
+        </w:rPr>
+      </w:pPr>
+      <w:r>
+        <w:rPr>
+          <w:color w:val="00B050"/>
+        </w:rPr>
+        <w:tab/>
+      </w:r>
+    </w:p>
+    <w:p>
+      <w:pPr>
+        <w:pStyle w:val="Titre1"/>
+      </w:pPr>
+      <w:r>
+        <w:t>Octroi correct des droits d’accès et permissions</w:t>
+      </w:r>
+      <w:r>
+        <w:tab/>
+      </w:r>
+      <w:r>
+        <w:t>30 %</w:t>
+      </w:r>
+    </w:p>
+    <w:p>
+      <w:pPr>
+        <w:pStyle w:val="Paragraphedeliste"/>
+        <w:numPr>
+          <w:ilvl w:val="0"/>
+          <w:numId w:val="26"/>
+        </w:numPr>
+      </w:pPr>
+      <w:r>
         <w:t>A</w:t>
       </w:r>
       <w:r>
@@ -3962,6 +4251,14 @@
     </w:p>
     <w:p>
       <w:pPr>
+        <w:spacing w:after="0"/>
+      </w:pPr>
+      <w:r>
+        <w:br w:type="page"/>
+      </w:r>
+    </w:p>
+    <w:p>
+      <w:pPr>
         <w:pStyle w:val="Paragraphedeliste"/>
         <w:numPr>
           <w:ilvl w:val="0"/>
@@ -3969,6 +4266,7 @@
         </w:numPr>
       </w:pPr>
       <w:r>
+        <w:lastRenderedPageBreak/>
         <w:t xml:space="preserve">Créer les utilisateurs suivants avec le mot de passe </w:t>
       </w:r>
       <w:proofErr w:type="spellStart"/>
@@ -4179,14 +4477,6 @@
     </w:p>
     <w:p>
       <w:pPr>
-        <w:spacing w:after="0"/>
-      </w:pPr>
-      <w:r>
-        <w:br w:type="page"/>
-      </w:r>
-    </w:p>
-    <w:p>
-      <w:pPr>
         <w:pStyle w:val="Paragraphedeliste"/>
         <w:numPr>
           <w:ilvl w:val="0"/>
@@ -4194,7 +4484,6 @@
         </w:numPr>
       </w:pPr>
       <w:r>
-        <w:lastRenderedPageBreak/>
         <w:t>Créer les groupes suivants.</w:t>
       </w:r>
     </w:p>
@@ -4622,6 +4911,22 @@
     </w:p>
     <w:p>
       <w:pPr>
+        <w:spacing w:after="0"/>
+        <w:rPr>
+          <w:b/>
+          <w:bCs/>
+        </w:rPr>
+      </w:pPr>
+      <w:r>
+        <w:rPr>
+          <w:b/>
+          <w:bCs/>
+        </w:rPr>
+        <w:br w:type="page"/>
+      </w:r>
+    </w:p>
+    <w:p>
+      <w:pPr>
         <w:pStyle w:val="Paragraphedeliste"/>
         <w:numPr>
           <w:ilvl w:val="0"/>
@@ -4633,6 +4938,7 @@
           <w:b/>
           <w:bCs/>
         </w:rPr>
+        <w:lastRenderedPageBreak/>
         <w:t>Vincent</w:t>
       </w:r>
       <w:r>
@@ -4859,22 +5165,6 @@
     </w:p>
     <w:p>
       <w:pPr>
-        <w:spacing w:after="0"/>
-        <w:rPr>
-          <w:b/>
-          <w:bCs/>
-        </w:rPr>
-      </w:pPr>
-      <w:r>
-        <w:rPr>
-          <w:b/>
-          <w:bCs/>
-        </w:rPr>
-        <w:br w:type="page"/>
-      </w:r>
-    </w:p>
-    <w:p>
-      <w:pPr>
         <w:pStyle w:val="Paragraphedeliste"/>
         <w:numPr>
           <w:ilvl w:val="0"/>
@@ -4886,7 +5176,6 @@
           <w:b/>
           <w:bCs/>
         </w:rPr>
-        <w:lastRenderedPageBreak/>
         <w:t>Joël</w:t>
       </w:r>
       <w:r>
@@ -5150,6 +5439,14 @@
           <w:color w:val="00B050"/>
         </w:rPr>
         <w:tab/>
+      </w:r>
+    </w:p>
+    <w:p>
+      <w:pPr>
+        <w:spacing w:after="0"/>
+      </w:pPr>
+      <w:r>
+        <w:br w:type="page"/>
       </w:r>
     </w:p>
     <w:p>
@@ -5161,6 +5458,7 @@
         </w:numPr>
       </w:pPr>
       <w:r>
+        <w:lastRenderedPageBreak/>
         <w:t xml:space="preserve">Le dossier </w:t>
       </w:r>
       <w:proofErr w:type="spellStart"/>
@@ -5321,27 +5619,9 @@
     </w:p>
     <w:p>
       <w:pPr>
-        <w:spacing w:after="0"/>
-        <w:rPr>
-          <w:b/>
-          <w:bCs/>
-          <w:smallCaps/>
-          <w:color w:val="FFFFFF" w:themeColor="background1"/>
-          <w:spacing w:val="15"/>
-          <w:sz w:val="22"/>
-          <w:szCs w:val="22"/>
-        </w:rPr>
-      </w:pPr>
-      <w:r>
-        <w:br w:type="page"/>
-      </w:r>
-    </w:p>
-    <w:p>
-      <w:pPr>
         <w:pStyle w:val="Titre1"/>
       </w:pPr>
       <w:r>
-        <w:lastRenderedPageBreak/>
         <w:t>Rédaction correcte de scripts</w:t>
       </w:r>
       <w:r>
@@ -5467,6 +5747,8 @@
       <w:r>
         <w:rPr>
           <w:rStyle w:val="Code"/>
+          <w:b/>
+          <w:bCs/>
         </w:rPr>
         <w:t>shuf</w:t>
       </w:r>
@@ -5476,6 +5758,8 @@
       <w:r>
         <w:rPr>
           <w:rStyle w:val="Code"/>
+          <w:b/>
+          <w:bCs/>
         </w:rPr>
         <w:t>head</w:t>
       </w:r>
@@ -6032,6 +6316,92 @@
     </w:lvl>
   </w:abstractNum>
   <w:abstractNum w:abstractNumId="3" w15:restartNumberingAfterBreak="0">
+    <w:nsid w:val="0F51520B"/>
+    <w:multiLevelType w:val="hybridMultilevel"/>
+    <w:tmpl w:val="9E48B41E"/>
+    <w:lvl w:ilvl="0" w:tplc="FFFFFFFF">
+      <w:start w:val="1"/>
+      <w:numFmt w:val="decimal"/>
+      <w:lvlText w:val="%1."/>
+      <w:lvlJc w:val="left"/>
+      <w:pPr>
+        <w:ind w:left="720" w:hanging="360"/>
+      </w:pPr>
+    </w:lvl>
+    <w:lvl w:ilvl="1" w:tplc="FFFFFFFF" w:tentative="1">
+      <w:start w:val="1"/>
+      <w:numFmt w:val="lowerLetter"/>
+      <w:lvlText w:val="%2."/>
+      <w:lvlJc w:val="left"/>
+      <w:pPr>
+        <w:ind w:left="1440" w:hanging="360"/>
+      </w:pPr>
+    </w:lvl>
+    <w:lvl w:ilvl="2" w:tplc="FFFFFFFF" w:tentative="1">
+      <w:start w:val="1"/>
+      <w:numFmt w:val="lowerRoman"/>
+      <w:lvlText w:val="%3."/>
+      <w:lvlJc w:val="right"/>
+      <w:pPr>
+        <w:ind w:left="2160" w:hanging="180"/>
+      </w:pPr>
+    </w:lvl>
+    <w:lvl w:ilvl="3" w:tplc="FFFFFFFF" w:tentative="1">
+      <w:start w:val="1"/>
+      <w:numFmt w:val="decimal"/>
+      <w:lvlText w:val="%4."/>
+      <w:lvlJc w:val="left"/>
+      <w:pPr>
+        <w:ind w:left="2880" w:hanging="360"/>
+      </w:pPr>
+    </w:lvl>
+    <w:lvl w:ilvl="4" w:tplc="FFFFFFFF" w:tentative="1">
+      <w:start w:val="1"/>
+      <w:numFmt w:val="lowerLetter"/>
+      <w:lvlText w:val="%5."/>
+      <w:lvlJc w:val="left"/>
+      <w:pPr>
+        <w:ind w:left="3600" w:hanging="360"/>
+      </w:pPr>
+    </w:lvl>
+    <w:lvl w:ilvl="5" w:tplc="FFFFFFFF" w:tentative="1">
+      <w:start w:val="1"/>
+      <w:numFmt w:val="lowerRoman"/>
+      <w:lvlText w:val="%6."/>
+      <w:lvlJc w:val="right"/>
+      <w:pPr>
+        <w:ind w:left="4320" w:hanging="180"/>
+      </w:pPr>
+    </w:lvl>
+    <w:lvl w:ilvl="6" w:tplc="FFFFFFFF" w:tentative="1">
+      <w:start w:val="1"/>
+      <w:numFmt w:val="decimal"/>
+      <w:lvlText w:val="%7."/>
+      <w:lvlJc w:val="left"/>
+      <w:pPr>
+        <w:ind w:left="5040" w:hanging="360"/>
+      </w:pPr>
+    </w:lvl>
+    <w:lvl w:ilvl="7" w:tplc="FFFFFFFF" w:tentative="1">
+      <w:start w:val="1"/>
+      <w:numFmt w:val="lowerLetter"/>
+      <w:lvlText w:val="%8."/>
+      <w:lvlJc w:val="left"/>
+      <w:pPr>
+        <w:ind w:left="5760" w:hanging="360"/>
+      </w:pPr>
+    </w:lvl>
+    <w:lvl w:ilvl="8" w:tplc="FFFFFFFF" w:tentative="1">
+      <w:start w:val="1"/>
+      <w:numFmt w:val="lowerRoman"/>
+      <w:lvlText w:val="%9."/>
+      <w:lvlJc w:val="right"/>
+      <w:pPr>
+        <w:ind w:left="6480" w:hanging="180"/>
+      </w:pPr>
+    </w:lvl>
+  </w:abstractNum>
+  <w:abstractNum w:abstractNumId="4" w15:restartNumberingAfterBreak="0">
     <w:nsid w:val="1AA01B0B"/>
     <w:multiLevelType w:val="multilevel"/>
     <w:tmpl w:val="3D72B124"/>
@@ -6180,7 +6550,7 @@
       </w:rPr>
     </w:lvl>
   </w:abstractNum>
-  <w:abstractNum w:abstractNumId="4" w15:restartNumberingAfterBreak="0">
+  <w:abstractNum w:abstractNumId="5" w15:restartNumberingAfterBreak="0">
     <w:nsid w:val="1D906044"/>
     <w:multiLevelType w:val="hybridMultilevel"/>
     <w:tmpl w:val="EE84E228"/>
@@ -6266,7 +6636,7 @@
       </w:pPr>
     </w:lvl>
   </w:abstractNum>
-  <w:abstractNum w:abstractNumId="5" w15:restartNumberingAfterBreak="0">
+  <w:abstractNum w:abstractNumId="6" w15:restartNumberingAfterBreak="0">
     <w:nsid w:val="20661418"/>
     <w:multiLevelType w:val="hybridMultilevel"/>
     <w:tmpl w:val="4684C4D6"/>
@@ -6379,7 +6749,7 @@
       </w:rPr>
     </w:lvl>
   </w:abstractNum>
-  <w:abstractNum w:abstractNumId="6" w15:restartNumberingAfterBreak="0">
+  <w:abstractNum w:abstractNumId="7" w15:restartNumberingAfterBreak="0">
     <w:nsid w:val="22637318"/>
     <w:multiLevelType w:val="hybridMultilevel"/>
     <w:tmpl w:val="445CED44"/>
@@ -6492,7 +6862,7 @@
       </w:rPr>
     </w:lvl>
   </w:abstractNum>
-  <w:abstractNum w:abstractNumId="7" w15:restartNumberingAfterBreak="0">
+  <w:abstractNum w:abstractNumId="8" w15:restartNumberingAfterBreak="0">
     <w:nsid w:val="2836576C"/>
     <w:multiLevelType w:val="multilevel"/>
     <w:tmpl w:val="4872BEAA"/>
@@ -6641,7 +7011,7 @@
       </w:rPr>
     </w:lvl>
   </w:abstractNum>
-  <w:abstractNum w:abstractNumId="8" w15:restartNumberingAfterBreak="0">
+  <w:abstractNum w:abstractNumId="9" w15:restartNumberingAfterBreak="0">
     <w:nsid w:val="2C65498F"/>
     <w:multiLevelType w:val="multilevel"/>
     <w:tmpl w:val="65C837D4"/>
@@ -6790,7 +7160,7 @@
       </w:rPr>
     </w:lvl>
   </w:abstractNum>
-  <w:abstractNum w:abstractNumId="9" w15:restartNumberingAfterBreak="0">
+  <w:abstractNum w:abstractNumId="10" w15:restartNumberingAfterBreak="0">
     <w:nsid w:val="31C9180E"/>
     <w:multiLevelType w:val="multilevel"/>
     <w:tmpl w:val="FDFAF6BC"/>
@@ -6939,7 +7309,7 @@
       </w:rPr>
     </w:lvl>
   </w:abstractNum>
-  <w:abstractNum w:abstractNumId="10" w15:restartNumberingAfterBreak="0">
+  <w:abstractNum w:abstractNumId="11" w15:restartNumberingAfterBreak="0">
     <w:nsid w:val="32EE22D3"/>
     <w:multiLevelType w:val="multilevel"/>
     <w:tmpl w:val="45240D90"/>
@@ -7088,7 +7458,7 @@
       </w:rPr>
     </w:lvl>
   </w:abstractNum>
-  <w:abstractNum w:abstractNumId="11" w15:restartNumberingAfterBreak="0">
+  <w:abstractNum w:abstractNumId="12" w15:restartNumberingAfterBreak="0">
     <w:nsid w:val="39CE5AE5"/>
     <w:multiLevelType w:val="hybridMultilevel"/>
     <w:tmpl w:val="96BE8846"/>
@@ -7174,7 +7544,7 @@
       </w:pPr>
     </w:lvl>
   </w:abstractNum>
-  <w:abstractNum w:abstractNumId="12" w15:restartNumberingAfterBreak="0">
+  <w:abstractNum w:abstractNumId="13" w15:restartNumberingAfterBreak="0">
     <w:nsid w:val="3B42138D"/>
     <w:multiLevelType w:val="multilevel"/>
     <w:tmpl w:val="7772CB4C"/>
@@ -7323,7 +7693,7 @@
       </w:rPr>
     </w:lvl>
   </w:abstractNum>
-  <w:abstractNum w:abstractNumId="13" w15:restartNumberingAfterBreak="0">
+  <w:abstractNum w:abstractNumId="14" w15:restartNumberingAfterBreak="0">
     <w:nsid w:val="467377FB"/>
     <w:multiLevelType w:val="multilevel"/>
     <w:tmpl w:val="6CC89F22"/>
@@ -7472,7 +7842,7 @@
       </w:rPr>
     </w:lvl>
   </w:abstractNum>
-  <w:abstractNum w:abstractNumId="14" w15:restartNumberingAfterBreak="0">
+  <w:abstractNum w:abstractNumId="15" w15:restartNumberingAfterBreak="0">
     <w:nsid w:val="4EC237F6"/>
     <w:multiLevelType w:val="hybridMultilevel"/>
     <w:tmpl w:val="C31C998E"/>
@@ -7558,7 +7928,7 @@
       </w:pPr>
     </w:lvl>
   </w:abstractNum>
-  <w:abstractNum w:abstractNumId="15" w15:restartNumberingAfterBreak="0">
+  <w:abstractNum w:abstractNumId="16" w15:restartNumberingAfterBreak="0">
     <w:nsid w:val="509649B3"/>
     <w:multiLevelType w:val="multilevel"/>
     <w:tmpl w:val="3DB0D870"/>
@@ -7707,7 +8077,7 @@
       </w:rPr>
     </w:lvl>
   </w:abstractNum>
-  <w:abstractNum w:abstractNumId="16" w15:restartNumberingAfterBreak="0">
+  <w:abstractNum w:abstractNumId="17" w15:restartNumberingAfterBreak="0">
     <w:nsid w:val="59BB2C06"/>
     <w:multiLevelType w:val="hybridMultilevel"/>
     <w:tmpl w:val="1CF2F062"/>
@@ -7794,7 +8164,7 @@
       </w:pPr>
     </w:lvl>
   </w:abstractNum>
-  <w:abstractNum w:abstractNumId="17" w15:restartNumberingAfterBreak="0">
+  <w:abstractNum w:abstractNumId="18" w15:restartNumberingAfterBreak="0">
     <w:nsid w:val="5A762F53"/>
     <w:multiLevelType w:val="hybridMultilevel"/>
     <w:tmpl w:val="7D583314"/>
@@ -7907,7 +8277,7 @@
       </w:rPr>
     </w:lvl>
   </w:abstractNum>
-  <w:abstractNum w:abstractNumId="18" w15:restartNumberingAfterBreak="0">
+  <w:abstractNum w:abstractNumId="19" w15:restartNumberingAfterBreak="0">
     <w:nsid w:val="5A9C6631"/>
     <w:multiLevelType w:val="multilevel"/>
     <w:tmpl w:val="46CC7EB8"/>
@@ -8056,7 +8426,7 @@
       </w:rPr>
     </w:lvl>
   </w:abstractNum>
-  <w:abstractNum w:abstractNumId="19" w15:restartNumberingAfterBreak="0">
+  <w:abstractNum w:abstractNumId="20" w15:restartNumberingAfterBreak="0">
     <w:nsid w:val="5B7F527D"/>
     <w:multiLevelType w:val="multilevel"/>
     <w:tmpl w:val="B8A4F16A"/>
@@ -8205,7 +8575,7 @@
       </w:rPr>
     </w:lvl>
   </w:abstractNum>
-  <w:abstractNum w:abstractNumId="20" w15:restartNumberingAfterBreak="0">
+  <w:abstractNum w:abstractNumId="21" w15:restartNumberingAfterBreak="0">
     <w:nsid w:val="681C4800"/>
     <w:multiLevelType w:val="multilevel"/>
     <w:tmpl w:val="CE3EA566"/>
@@ -8354,7 +8724,7 @@
       </w:rPr>
     </w:lvl>
   </w:abstractNum>
-  <w:abstractNum w:abstractNumId="21" w15:restartNumberingAfterBreak="0">
+  <w:abstractNum w:abstractNumId="22" w15:restartNumberingAfterBreak="0">
     <w:nsid w:val="699664A5"/>
     <w:multiLevelType w:val="multilevel"/>
     <w:tmpl w:val="CDACC65A"/>
@@ -8503,7 +8873,7 @@
       </w:rPr>
     </w:lvl>
   </w:abstractNum>
-  <w:abstractNum w:abstractNumId="22" w15:restartNumberingAfterBreak="0">
+  <w:abstractNum w:abstractNumId="23" w15:restartNumberingAfterBreak="0">
     <w:nsid w:val="6A620A02"/>
     <w:multiLevelType w:val="hybridMultilevel"/>
     <w:tmpl w:val="B1ACA0C8"/>
@@ -8595,7 +8965,7 @@
       </w:pPr>
     </w:lvl>
   </w:abstractNum>
-  <w:abstractNum w:abstractNumId="23" w15:restartNumberingAfterBreak="0">
+  <w:abstractNum w:abstractNumId="24" w15:restartNumberingAfterBreak="0">
     <w:nsid w:val="70681FF4"/>
     <w:multiLevelType w:val="hybridMultilevel"/>
     <w:tmpl w:val="0450C43E"/>
@@ -8681,10 +9051,10 @@
       </w:pPr>
     </w:lvl>
   </w:abstractNum>
-  <w:abstractNum w:abstractNumId="24" w15:restartNumberingAfterBreak="0">
+  <w:abstractNum w:abstractNumId="25" w15:restartNumberingAfterBreak="0">
     <w:nsid w:val="7A6A74AC"/>
     <w:multiLevelType w:val="hybridMultilevel"/>
-    <w:tmpl w:val="9E48B41E"/>
+    <w:tmpl w:val="A290EB60"/>
     <w:lvl w:ilvl="0" w:tplc="FFFFFFFF">
       <w:start w:val="1"/>
       <w:numFmt w:val="decimal"/>
@@ -8767,7 +9137,7 @@
       </w:pPr>
     </w:lvl>
   </w:abstractNum>
-  <w:abstractNum w:abstractNumId="25" w15:restartNumberingAfterBreak="0">
+  <w:abstractNum w:abstractNumId="26" w15:restartNumberingAfterBreak="0">
     <w:nsid w:val="7AC76C4C"/>
     <w:multiLevelType w:val="hybridMultilevel"/>
     <w:tmpl w:val="9E48B41E"/>
@@ -8854,82 +9224,85 @@
     </w:lvl>
   </w:abstractNum>
   <w:num w:numId="1" w16cid:durableId="1991867186">
+    <w:abstractNumId w:val="24"/>
+  </w:num>
+  <w:num w:numId="2" w16cid:durableId="1111435479">
+    <w:abstractNumId w:val="26"/>
+  </w:num>
+  <w:num w:numId="3" w16cid:durableId="1717505974">
+    <w:abstractNumId w:val="18"/>
+  </w:num>
+  <w:num w:numId="4" w16cid:durableId="323435215">
+    <w:abstractNumId w:val="17"/>
+  </w:num>
+  <w:num w:numId="5" w16cid:durableId="615913811">
     <w:abstractNumId w:val="23"/>
   </w:num>
-  <w:num w:numId="2" w16cid:durableId="1111435479">
-    <w:abstractNumId w:val="25"/>
+  <w:num w:numId="6" w16cid:durableId="1804619324">
+    <w:abstractNumId w:val="7"/>
   </w:num>
-  <w:num w:numId="3" w16cid:durableId="1717505974">
-    <w:abstractNumId w:val="17"/>
+  <w:num w:numId="7" w16cid:durableId="1181773001">
+    <w:abstractNumId w:val="6"/>
   </w:num>
-  <w:num w:numId="4" w16cid:durableId="323435215">
+  <w:num w:numId="8" w16cid:durableId="382484746">
+    <w:abstractNumId w:val="8"/>
+  </w:num>
+  <w:num w:numId="9" w16cid:durableId="1713924574">
     <w:abstractNumId w:val="16"/>
   </w:num>
-  <w:num w:numId="5" w16cid:durableId="615913811">
-    <w:abstractNumId w:val="22"/>
-  </w:num>
-  <w:num w:numId="6" w16cid:durableId="1804619324">
-    <w:abstractNumId w:val="6"/>
-  </w:num>
-  <w:num w:numId="7" w16cid:durableId="1181773001">
-    <w:abstractNumId w:val="5"/>
-  </w:num>
-  <w:num w:numId="8" w16cid:durableId="382484746">
-    <w:abstractNumId w:val="7"/>
-  </w:num>
-  <w:num w:numId="9" w16cid:durableId="1713924574">
-    <w:abstractNumId w:val="15"/>
-  </w:num>
   <w:num w:numId="10" w16cid:durableId="372002231">
-    <w:abstractNumId w:val="8"/>
+    <w:abstractNumId w:val="9"/>
   </w:num>
   <w:num w:numId="11" w16cid:durableId="1687289990">
+    <w:abstractNumId w:val="11"/>
+  </w:num>
+  <w:num w:numId="12" w16cid:durableId="1265960465">
+    <w:abstractNumId w:val="13"/>
+  </w:num>
+  <w:num w:numId="13" w16cid:durableId="2022269896">
+    <w:abstractNumId w:val="19"/>
+  </w:num>
+  <w:num w:numId="14" w16cid:durableId="130363974">
     <w:abstractNumId w:val="10"/>
   </w:num>
-  <w:num w:numId="12" w16cid:durableId="1265960465">
-    <w:abstractNumId w:val="12"/>
-  </w:num>
-  <w:num w:numId="13" w16cid:durableId="2022269896">
-    <w:abstractNumId w:val="18"/>
-  </w:num>
-  <w:num w:numId="14" w16cid:durableId="130363974">
-    <w:abstractNumId w:val="9"/>
-  </w:num>
   <w:num w:numId="15" w16cid:durableId="1503929816">
-    <w:abstractNumId w:val="20"/>
+    <w:abstractNumId w:val="21"/>
   </w:num>
   <w:num w:numId="16" w16cid:durableId="2032762616">
     <w:abstractNumId w:val="2"/>
   </w:num>
   <w:num w:numId="17" w16cid:durableId="628244009">
-    <w:abstractNumId w:val="13"/>
+    <w:abstractNumId w:val="14"/>
   </w:num>
   <w:num w:numId="18" w16cid:durableId="142935163">
-    <w:abstractNumId w:val="21"/>
+    <w:abstractNumId w:val="22"/>
   </w:num>
   <w:num w:numId="19" w16cid:durableId="803817123">
-    <w:abstractNumId w:val="3"/>
+    <w:abstractNumId w:val="4"/>
   </w:num>
   <w:num w:numId="20" w16cid:durableId="1431269999">
-    <w:abstractNumId w:val="4"/>
+    <w:abstractNumId w:val="5"/>
   </w:num>
   <w:num w:numId="21" w16cid:durableId="2140143873">
-    <w:abstractNumId w:val="19"/>
+    <w:abstractNumId w:val="20"/>
   </w:num>
   <w:num w:numId="22" w16cid:durableId="354236548">
-    <w:abstractNumId w:val="14"/>
+    <w:abstractNumId w:val="15"/>
   </w:num>
   <w:num w:numId="23" w16cid:durableId="1427655034">
     <w:abstractNumId w:val="1"/>
   </w:num>
   <w:num w:numId="24" w16cid:durableId="1150900081">
-    <w:abstractNumId w:val="11"/>
+    <w:abstractNumId w:val="12"/>
   </w:num>
   <w:num w:numId="25" w16cid:durableId="1058288777">
     <w:abstractNumId w:val="0"/>
   </w:num>
   <w:num w:numId="26" w16cid:durableId="787578779">
-    <w:abstractNumId w:val="24"/>
+    <w:abstractNumId w:val="25"/>
+  </w:num>
+  <w:num w:numId="27" w16cid:durableId="1115635344">
+    <w:abstractNumId w:val="3"/>
   </w:num>
   <w:numIdMacAtCleanup w:val="7"/>
 </w:numbering>

</xml_diff>